<commit_message>
begin EF, datacontext, and migrations
</commit_message>
<xml_diff>
--- a/ASP dotnet Core API Notes.docx
+++ b/ASP dotnet Core API Notes.docx
@@ -563,8 +563,192 @@
         </w:rPr>
         <w:t>. Media type is passed via accept header.</w:t>
       </w:r>
+    </w:p>
+    <w:p>
+      <w:pPr>
+        <w:pStyle w:val="ListParagraph"/>
+        <w:numPr>
+          <w:ilvl w:val="1"/>
+          <w:numId w:val="2"/>
+        </w:numPr>
+        <w:rPr>
+          <w:sz w:val="24"/>
+          <w:szCs w:val="24"/>
+        </w:rPr>
+      </w:pPr>
+      <w:r>
+        <w:rPr>
+          <w:sz w:val="24"/>
+          <w:szCs w:val="24"/>
+        </w:rPr>
+        <w:t>Output formatter</w:t>
+      </w:r>
+    </w:p>
+    <w:p>
+      <w:pPr>
+        <w:pStyle w:val="ListParagraph"/>
+        <w:numPr>
+          <w:ilvl w:val="2"/>
+          <w:numId w:val="2"/>
+        </w:numPr>
+        <w:rPr>
+          <w:sz w:val="24"/>
+          <w:szCs w:val="24"/>
+        </w:rPr>
+      </w:pPr>
+      <w:r>
+        <w:rPr>
+          <w:sz w:val="24"/>
+          <w:szCs w:val="24"/>
+        </w:rPr>
+        <w:t>Deals with output media type: accept header</w:t>
+      </w:r>
+    </w:p>
+    <w:p>
+      <w:pPr>
+        <w:pStyle w:val="ListParagraph"/>
+        <w:numPr>
+          <w:ilvl w:val="1"/>
+          <w:numId w:val="2"/>
+        </w:numPr>
+        <w:rPr>
+          <w:sz w:val="24"/>
+          <w:szCs w:val="24"/>
+        </w:rPr>
+      </w:pPr>
+      <w:r>
+        <w:rPr>
+          <w:sz w:val="24"/>
+          <w:szCs w:val="24"/>
+        </w:rPr>
+        <w:t>Input formatter</w:t>
+      </w:r>
+    </w:p>
+    <w:p>
+      <w:pPr>
+        <w:pStyle w:val="ListParagraph"/>
+        <w:numPr>
+          <w:ilvl w:val="2"/>
+          <w:numId w:val="2"/>
+        </w:numPr>
+        <w:rPr>
+          <w:sz w:val="24"/>
+          <w:szCs w:val="24"/>
+        </w:rPr>
+      </w:pPr>
+      <w:r>
+        <w:rPr>
+          <w:sz w:val="24"/>
+          <w:szCs w:val="24"/>
+        </w:rPr>
+        <w:t>Media type: content-type header</w:t>
+      </w:r>
+      <w:r>
+        <w:rPr>
+          <w:sz w:val="24"/>
+          <w:szCs w:val="24"/>
+        </w:rPr>
+        <w:br/>
+      </w:r>
+    </w:p>
+    <w:p>
+      <w:pPr>
+        <w:rPr>
+          <w:b/>
+          <w:sz w:val="24"/>
+          <w:szCs w:val="24"/>
+        </w:rPr>
+      </w:pPr>
+    </w:p>
+    <w:p>
+      <w:pPr>
+        <w:rPr>
+          <w:b/>
+          <w:sz w:val="24"/>
+          <w:szCs w:val="24"/>
+        </w:rPr>
+      </w:pPr>
+    </w:p>
+    <w:p>
+      <w:pPr>
+        <w:rPr>
+          <w:b/>
+          <w:sz w:val="24"/>
+          <w:szCs w:val="24"/>
+        </w:rPr>
+      </w:pPr>
+    </w:p>
+    <w:p>
+      <w:pPr>
+        <w:rPr>
+          <w:b/>
+          <w:sz w:val="24"/>
+          <w:szCs w:val="24"/>
+        </w:rPr>
+      </w:pPr>
+    </w:p>
+    <w:p>
+      <w:pPr>
+        <w:rPr>
+          <w:b/>
+          <w:sz w:val="24"/>
+          <w:szCs w:val="24"/>
+        </w:rPr>
+      </w:pPr>
+    </w:p>
+    <w:p>
+      <w:pPr>
+        <w:rPr>
+          <w:b/>
+          <w:sz w:val="24"/>
+          <w:szCs w:val="24"/>
+        </w:rPr>
+      </w:pPr>
       <w:bookmarkStart w:id="0" w:name="_GoBack"/>
       <w:bookmarkEnd w:id="0"/>
+      <w:r>
+        <w:rPr>
+          <w:b/>
+          <w:sz w:val="24"/>
+          <w:szCs w:val="24"/>
+        </w:rPr>
+        <w:lastRenderedPageBreak/>
+        <w:t>EF Core</w:t>
+      </w:r>
+    </w:p>
+    <w:p>
+      <w:pPr>
+        <w:pStyle w:val="ListParagraph"/>
+        <w:numPr>
+          <w:ilvl w:val="0"/>
+          <w:numId w:val="2"/>
+        </w:numPr>
+        <w:rPr>
+          <w:sz w:val="24"/>
+          <w:szCs w:val="24"/>
+        </w:rPr>
+      </w:pPr>
+      <w:r>
+        <w:rPr>
+          <w:sz w:val="24"/>
+          <w:szCs w:val="24"/>
+        </w:rPr>
+        <w:t>EFC</w:t>
+      </w:r>
+      <w:r>
+        <w:rPr>
+          <w:sz w:val="24"/>
+          <w:szCs w:val="24"/>
+        </w:rPr>
+        <w:t xml:space="preserve"> core</w:t>
+      </w:r>
+      <w:r>
+        <w:rPr>
+          <w:sz w:val="24"/>
+          <w:szCs w:val="24"/>
+        </w:rPr>
+        <w:t xml:space="preserve"> </w:t>
+      </w:r>
     </w:p>
     <w:p>
       <w:pPr>
@@ -583,27 +767,44 @@
           <w:sz w:val="24"/>
           <w:szCs w:val="24"/>
         </w:rPr>
-        <w:t>Output formatter</w:t>
-      </w:r>
-    </w:p>
-    <w:p>
-      <w:pPr>
-        <w:pStyle w:val="ListParagraph"/>
-        <w:numPr>
-          <w:ilvl w:val="2"/>
-          <w:numId w:val="2"/>
-        </w:numPr>
-        <w:rPr>
-          <w:sz w:val="24"/>
-          <w:szCs w:val="24"/>
-        </w:rPr>
-      </w:pPr>
-      <w:r>
-        <w:rPr>
-          <w:sz w:val="24"/>
-          <w:szCs w:val="24"/>
-        </w:rPr>
-        <w:t>Deals with output media type: accept header</w:t>
+        <w:t xml:space="preserve">is a lightweight, </w:t>
+      </w:r>
+      <w:r>
+        <w:rPr>
+          <w:sz w:val="24"/>
+          <w:szCs w:val="24"/>
+        </w:rPr>
+        <w:t>x-</w:t>
+      </w:r>
+      <w:proofErr w:type="gramStart"/>
+      <w:r>
+        <w:rPr>
+          <w:sz w:val="24"/>
+          <w:szCs w:val="24"/>
+        </w:rPr>
+        <w:t xml:space="preserve">platform </w:t>
+      </w:r>
+      <w:r>
+        <w:rPr>
+          <w:sz w:val="24"/>
+          <w:szCs w:val="24"/>
+        </w:rPr>
+        <w:t>,</w:t>
+      </w:r>
+      <w:r>
+        <w:rPr>
+          <w:sz w:val="24"/>
+          <w:szCs w:val="24"/>
+        </w:rPr>
+        <w:t>and</w:t>
+      </w:r>
+      <w:proofErr w:type="gramEnd"/>
+      <w:r>
+        <w:rPr>
+          <w:sz w:val="24"/>
+          <w:szCs w:val="24"/>
+        </w:rPr>
+        <w:t xml:space="preserve"> extensible version of EF. </w:t>
       </w:r>
     </w:p>
     <w:p>
@@ -623,14 +824,37 @@
           <w:sz w:val="24"/>
           <w:szCs w:val="24"/>
         </w:rPr>
-        <w:t>Input formatter</w:t>
-      </w:r>
-    </w:p>
-    <w:p>
-      <w:pPr>
-        <w:pStyle w:val="ListParagraph"/>
-        <w:numPr>
-          <w:ilvl w:val="2"/>
+        <w:t>is n</w:t>
+      </w:r>
+      <w:r>
+        <w:rPr>
+          <w:sz w:val="24"/>
+          <w:szCs w:val="24"/>
+        </w:rPr>
+        <w:t xml:space="preserve">ot the same </w:t>
+      </w:r>
+      <w:r>
+        <w:rPr>
+          <w:sz w:val="24"/>
+          <w:szCs w:val="24"/>
+        </w:rPr>
+        <w:t xml:space="preserve">as the original </w:t>
+      </w:r>
+      <w:proofErr w:type="gramStart"/>
+      <w:r>
+        <w:rPr>
+          <w:sz w:val="24"/>
+          <w:szCs w:val="24"/>
+        </w:rPr>
+        <w:t>EF</w:t>
+      </w:r>
+      <w:proofErr w:type="gramEnd"/>
+    </w:p>
+    <w:p>
+      <w:pPr>
+        <w:pStyle w:val="ListParagraph"/>
+        <w:numPr>
+          <w:ilvl w:val="0"/>
           <w:numId w:val="2"/>
         </w:numPr>
         <w:rPr>
@@ -643,8 +867,100 @@
           <w:sz w:val="24"/>
           <w:szCs w:val="24"/>
         </w:rPr>
-        <w:t>Media type: content-type header</w:t>
-      </w:r>
+        <w:t xml:space="preserve">Annotations are one way to define PK and FK, required fields, validation </w:t>
+      </w:r>
+      <w:proofErr w:type="spellStart"/>
+      <w:r>
+        <w:rPr>
+          <w:sz w:val="24"/>
+          <w:szCs w:val="24"/>
+        </w:rPr>
+        <w:t>etc</w:t>
+      </w:r>
+      <w:proofErr w:type="spellEnd"/>
+      <w:r>
+        <w:rPr>
+          <w:sz w:val="24"/>
+          <w:szCs w:val="24"/>
+        </w:rPr>
+        <w:t>…</w:t>
+      </w:r>
+    </w:p>
+    <w:p>
+      <w:pPr>
+        <w:pStyle w:val="ListParagraph"/>
+        <w:numPr>
+          <w:ilvl w:val="1"/>
+          <w:numId w:val="2"/>
+        </w:numPr>
+        <w:rPr>
+          <w:sz w:val="24"/>
+          <w:szCs w:val="24"/>
+        </w:rPr>
+      </w:pPr>
+      <w:r>
+        <w:rPr>
+          <w:sz w:val="24"/>
+          <w:szCs w:val="24"/>
+        </w:rPr>
+        <w:t>If you feel comfortable with it, EF has an implied version</w:t>
+      </w:r>
+    </w:p>
+    <w:p>
+      <w:pPr>
+        <w:pStyle w:val="ListParagraph"/>
+        <w:numPr>
+          <w:ilvl w:val="0"/>
+          <w:numId w:val="2"/>
+        </w:numPr>
+        <w:rPr>
+          <w:sz w:val="24"/>
+          <w:szCs w:val="24"/>
+        </w:rPr>
+      </w:pPr>
+      <w:r>
+        <w:rPr>
+          <w:sz w:val="24"/>
+          <w:szCs w:val="24"/>
+        </w:rPr>
+        <w:t>Migrations can be used and applied dynamically</w:t>
+      </w:r>
+      <w:r>
+        <w:rPr>
+          <w:sz w:val="24"/>
+          <w:szCs w:val="24"/>
+        </w:rPr>
+        <w:t>, DB can spin up dynamically with seed data</w:t>
+      </w:r>
+    </w:p>
+    <w:p>
+      <w:pPr>
+        <w:pStyle w:val="ListParagraph"/>
+        <w:numPr>
+          <w:ilvl w:val="0"/>
+          <w:numId w:val="2"/>
+        </w:numPr>
+        <w:rPr>
+          <w:sz w:val="24"/>
+          <w:szCs w:val="24"/>
+        </w:rPr>
+      </w:pPr>
+      <w:r>
+        <w:rPr>
+          <w:sz w:val="24"/>
+          <w:szCs w:val="24"/>
+        </w:rPr>
+        <w:t>Seed data can be applied by using an extension method</w:t>
+      </w:r>
+    </w:p>
+    <w:p>
+      <w:pPr>
+        <w:ind w:left="360"/>
+        <w:rPr>
+          <w:sz w:val="24"/>
+          <w:szCs w:val="24"/>
+        </w:rPr>
+      </w:pPr>
     </w:p>
     <w:p>
       <w:pPr>
@@ -678,7 +994,7 @@
   <w:abstractNum w:abstractNumId="0" w15:restartNumberingAfterBreak="0">
     <w:nsid w:val="270B1D49"/>
     <w:multiLevelType w:val="hybridMultilevel"/>
-    <w:tmpl w:val="61321BEA"/>
+    <w:tmpl w:val="72BE7776"/>
     <w:lvl w:ilvl="0" w:tplc="04090001">
       <w:start w:val="1"/>
       <w:numFmt w:val="bullet"/>

</xml_diff>

<commit_message>
hook up I repo and prep for auto mapper
</commit_message>
<xml_diff>
--- a/ASP dotnet Core API Notes.docx
+++ b/ASP dotnet Core API Notes.docx
@@ -704,170 +704,411 @@
           <w:szCs w:val="24"/>
         </w:rPr>
       </w:pPr>
+      <w:r>
+        <w:rPr>
+          <w:b/>
+          <w:sz w:val="24"/>
+          <w:szCs w:val="24"/>
+        </w:rPr>
+        <w:lastRenderedPageBreak/>
+        <w:t>EF Core</w:t>
+      </w:r>
+    </w:p>
+    <w:p>
+      <w:pPr>
+        <w:pStyle w:val="ListParagraph"/>
+        <w:numPr>
+          <w:ilvl w:val="0"/>
+          <w:numId w:val="2"/>
+        </w:numPr>
+        <w:rPr>
+          <w:sz w:val="24"/>
+          <w:szCs w:val="24"/>
+        </w:rPr>
+      </w:pPr>
+      <w:r>
+        <w:rPr>
+          <w:sz w:val="24"/>
+          <w:szCs w:val="24"/>
+        </w:rPr>
+        <w:t>EFC</w:t>
+      </w:r>
+      <w:r>
+        <w:rPr>
+          <w:sz w:val="24"/>
+          <w:szCs w:val="24"/>
+        </w:rPr>
+        <w:t xml:space="preserve"> core</w:t>
+      </w:r>
+      <w:r>
+        <w:rPr>
+          <w:sz w:val="24"/>
+          <w:szCs w:val="24"/>
+        </w:rPr>
+        <w:t xml:space="preserve"> </w:t>
+      </w:r>
+    </w:p>
+    <w:p>
+      <w:pPr>
+        <w:pStyle w:val="ListParagraph"/>
+        <w:numPr>
+          <w:ilvl w:val="1"/>
+          <w:numId w:val="2"/>
+        </w:numPr>
+        <w:rPr>
+          <w:sz w:val="24"/>
+          <w:szCs w:val="24"/>
+        </w:rPr>
+      </w:pPr>
+      <w:r>
+        <w:rPr>
+          <w:sz w:val="24"/>
+          <w:szCs w:val="24"/>
+        </w:rPr>
+        <w:t xml:space="preserve">is a lightweight, </w:t>
+      </w:r>
+      <w:r>
+        <w:rPr>
+          <w:sz w:val="24"/>
+          <w:szCs w:val="24"/>
+        </w:rPr>
+        <w:t>x-</w:t>
+      </w:r>
+      <w:proofErr w:type="gramStart"/>
+      <w:r>
+        <w:rPr>
+          <w:sz w:val="24"/>
+          <w:szCs w:val="24"/>
+        </w:rPr>
+        <w:t xml:space="preserve">platform </w:t>
+      </w:r>
+      <w:r>
+        <w:rPr>
+          <w:sz w:val="24"/>
+          <w:szCs w:val="24"/>
+        </w:rPr>
+        <w:t>,</w:t>
+      </w:r>
+      <w:r>
+        <w:rPr>
+          <w:sz w:val="24"/>
+          <w:szCs w:val="24"/>
+        </w:rPr>
+        <w:t>and</w:t>
+      </w:r>
+      <w:proofErr w:type="gramEnd"/>
+      <w:r>
+        <w:rPr>
+          <w:sz w:val="24"/>
+          <w:szCs w:val="24"/>
+        </w:rPr>
+        <w:t xml:space="preserve"> extensible version of EF. </w:t>
+      </w:r>
+    </w:p>
+    <w:p>
+      <w:pPr>
+        <w:pStyle w:val="ListParagraph"/>
+        <w:numPr>
+          <w:ilvl w:val="1"/>
+          <w:numId w:val="2"/>
+        </w:numPr>
+        <w:rPr>
+          <w:sz w:val="24"/>
+          <w:szCs w:val="24"/>
+        </w:rPr>
+      </w:pPr>
+      <w:r>
+        <w:rPr>
+          <w:sz w:val="24"/>
+          <w:szCs w:val="24"/>
+        </w:rPr>
+        <w:t>is n</w:t>
+      </w:r>
+      <w:r>
+        <w:rPr>
+          <w:sz w:val="24"/>
+          <w:szCs w:val="24"/>
+        </w:rPr>
+        <w:t xml:space="preserve">ot the same </w:t>
+      </w:r>
+      <w:r>
+        <w:rPr>
+          <w:sz w:val="24"/>
+          <w:szCs w:val="24"/>
+        </w:rPr>
+        <w:t xml:space="preserve">as the original </w:t>
+      </w:r>
+      <w:proofErr w:type="gramStart"/>
+      <w:r>
+        <w:rPr>
+          <w:sz w:val="24"/>
+          <w:szCs w:val="24"/>
+        </w:rPr>
+        <w:t>EF</w:t>
+      </w:r>
+      <w:proofErr w:type="gramEnd"/>
+    </w:p>
+    <w:p>
+      <w:pPr>
+        <w:pStyle w:val="ListParagraph"/>
+        <w:numPr>
+          <w:ilvl w:val="0"/>
+          <w:numId w:val="2"/>
+        </w:numPr>
+        <w:rPr>
+          <w:sz w:val="24"/>
+          <w:szCs w:val="24"/>
+        </w:rPr>
+      </w:pPr>
+      <w:r>
+        <w:rPr>
+          <w:sz w:val="24"/>
+          <w:szCs w:val="24"/>
+        </w:rPr>
+        <w:t xml:space="preserve">Annotations are one way to define PK and FK, required fields, validation </w:t>
+      </w:r>
+      <w:proofErr w:type="spellStart"/>
+      <w:r>
+        <w:rPr>
+          <w:sz w:val="24"/>
+          <w:szCs w:val="24"/>
+        </w:rPr>
+        <w:t>etc</w:t>
+      </w:r>
+      <w:proofErr w:type="spellEnd"/>
+      <w:r>
+        <w:rPr>
+          <w:sz w:val="24"/>
+          <w:szCs w:val="24"/>
+        </w:rPr>
+        <w:t>…</w:t>
+      </w:r>
+    </w:p>
+    <w:p>
+      <w:pPr>
+        <w:pStyle w:val="ListParagraph"/>
+        <w:numPr>
+          <w:ilvl w:val="1"/>
+          <w:numId w:val="2"/>
+        </w:numPr>
+        <w:rPr>
+          <w:sz w:val="24"/>
+          <w:szCs w:val="24"/>
+        </w:rPr>
+      </w:pPr>
+      <w:r>
+        <w:rPr>
+          <w:sz w:val="24"/>
+          <w:szCs w:val="24"/>
+        </w:rPr>
+        <w:t>If you feel comfortable with it, EF has an implied version</w:t>
+      </w:r>
+    </w:p>
+    <w:p>
+      <w:pPr>
+        <w:pStyle w:val="ListParagraph"/>
+        <w:numPr>
+          <w:ilvl w:val="0"/>
+          <w:numId w:val="2"/>
+        </w:numPr>
+        <w:rPr>
+          <w:sz w:val="24"/>
+          <w:szCs w:val="24"/>
+        </w:rPr>
+      </w:pPr>
+      <w:r>
+        <w:rPr>
+          <w:sz w:val="24"/>
+          <w:szCs w:val="24"/>
+        </w:rPr>
+        <w:t>Migrations can be used and applied dynamically</w:t>
+      </w:r>
+      <w:r>
+        <w:rPr>
+          <w:sz w:val="24"/>
+          <w:szCs w:val="24"/>
+        </w:rPr>
+        <w:t>, DB can spin up dynamically with seed data</w:t>
+      </w:r>
+    </w:p>
+    <w:p>
+      <w:pPr>
+        <w:pStyle w:val="ListParagraph"/>
+        <w:numPr>
+          <w:ilvl w:val="0"/>
+          <w:numId w:val="2"/>
+        </w:numPr>
+        <w:rPr>
+          <w:sz w:val="24"/>
+          <w:szCs w:val="24"/>
+        </w:rPr>
+      </w:pPr>
+      <w:r>
+        <w:rPr>
+          <w:sz w:val="24"/>
+          <w:szCs w:val="24"/>
+        </w:rPr>
+        <w:t>Seed data can be applied by using an extension method</w:t>
+      </w:r>
+    </w:p>
+    <w:p>
+      <w:pPr>
+        <w:rPr>
+          <w:b/>
+          <w:sz w:val="24"/>
+          <w:szCs w:val="24"/>
+        </w:rPr>
+      </w:pPr>
+      <w:r>
+        <w:rPr>
+          <w:b/>
+          <w:sz w:val="24"/>
+          <w:szCs w:val="24"/>
+        </w:rPr>
+        <w:t>The Repository Pattern</w:t>
+      </w:r>
+    </w:p>
+    <w:p>
+      <w:pPr>
+        <w:pStyle w:val="ListParagraph"/>
+        <w:numPr>
+          <w:ilvl w:val="0"/>
+          <w:numId w:val="3"/>
+        </w:numPr>
+        <w:rPr>
+          <w:sz w:val="24"/>
+          <w:szCs w:val="24"/>
+        </w:rPr>
+      </w:pPr>
+      <w:r>
+        <w:rPr>
+          <w:sz w:val="24"/>
+          <w:szCs w:val="24"/>
+        </w:rPr>
+        <w:t>An abstraction that reduces complexity and aims to make the code, safe for the repository implementation, persistence ignorant.</w:t>
+      </w:r>
+    </w:p>
+    <w:p>
+      <w:pPr>
+        <w:pStyle w:val="ListParagraph"/>
+        <w:numPr>
+          <w:ilvl w:val="0"/>
+          <w:numId w:val="3"/>
+        </w:numPr>
+        <w:rPr>
+          <w:sz w:val="24"/>
+          <w:szCs w:val="24"/>
+        </w:rPr>
+      </w:pPr>
+      <w:r>
+        <w:rPr>
+          <w:sz w:val="24"/>
+          <w:szCs w:val="24"/>
+        </w:rPr>
+        <w:t>Pros</w:t>
+      </w:r>
+    </w:p>
+    <w:p>
+      <w:pPr>
+        <w:pStyle w:val="ListParagraph"/>
+        <w:numPr>
+          <w:ilvl w:val="1"/>
+          <w:numId w:val="3"/>
+        </w:numPr>
+        <w:rPr>
+          <w:sz w:val="24"/>
+          <w:szCs w:val="24"/>
+        </w:rPr>
+      </w:pPr>
+      <w:r>
+        <w:rPr>
+          <w:sz w:val="24"/>
+          <w:szCs w:val="24"/>
+        </w:rPr>
+        <w:t>Lessens duplication</w:t>
+      </w:r>
+    </w:p>
+    <w:p>
+      <w:pPr>
+        <w:pStyle w:val="ListParagraph"/>
+        <w:numPr>
+          <w:ilvl w:val="1"/>
+          <w:numId w:val="3"/>
+        </w:numPr>
+        <w:rPr>
+          <w:sz w:val="24"/>
+          <w:szCs w:val="24"/>
+        </w:rPr>
+      </w:pPr>
+      <w:r>
+        <w:rPr>
+          <w:sz w:val="24"/>
+          <w:szCs w:val="24"/>
+        </w:rPr>
+        <w:t>Lessens error-prone code</w:t>
+      </w:r>
+    </w:p>
+    <w:p>
+      <w:pPr>
+        <w:pStyle w:val="ListParagraph"/>
+        <w:numPr>
+          <w:ilvl w:val="1"/>
+          <w:numId w:val="3"/>
+        </w:numPr>
+        <w:rPr>
+          <w:sz w:val="24"/>
+          <w:szCs w:val="24"/>
+        </w:rPr>
+      </w:pPr>
+      <w:r>
+        <w:rPr>
+          <w:sz w:val="24"/>
+          <w:szCs w:val="24"/>
+        </w:rPr>
+        <w:t xml:space="preserve">Offers better testability </w:t>
+      </w:r>
+    </w:p>
+    <w:p>
+      <w:pPr>
+        <w:pStyle w:val="ListParagraph"/>
+        <w:numPr>
+          <w:ilvl w:val="0"/>
+          <w:numId w:val="3"/>
+        </w:numPr>
+        <w:rPr>
+          <w:sz w:val="24"/>
+          <w:szCs w:val="24"/>
+        </w:rPr>
+      </w:pPr>
+      <w:r>
+        <w:rPr>
+          <w:sz w:val="24"/>
+          <w:szCs w:val="24"/>
+        </w:rPr>
+        <w:t xml:space="preserve">Persistence </w:t>
+      </w:r>
+      <w:r>
+        <w:rPr>
+          <w:sz w:val="24"/>
+          <w:szCs w:val="24"/>
+        </w:rPr>
+        <w:t>ignorance</w:t>
+      </w:r>
       <w:bookmarkStart w:id="0" w:name="_GoBack"/>
       <w:bookmarkEnd w:id="0"/>
       <w:r>
         <w:rPr>
-          <w:b/>
-          <w:sz w:val="24"/>
-          <w:szCs w:val="24"/>
-        </w:rPr>
-        <w:lastRenderedPageBreak/>
-        <w:t>EF Core</w:t>
-      </w:r>
-    </w:p>
-    <w:p>
-      <w:pPr>
-        <w:pStyle w:val="ListParagraph"/>
-        <w:numPr>
-          <w:ilvl w:val="0"/>
-          <w:numId w:val="2"/>
-        </w:numPr>
-        <w:rPr>
-          <w:sz w:val="24"/>
-          <w:szCs w:val="24"/>
-        </w:rPr>
-      </w:pPr>
-      <w:r>
-        <w:rPr>
-          <w:sz w:val="24"/>
-          <w:szCs w:val="24"/>
-        </w:rPr>
-        <w:t>EFC</w:t>
-      </w:r>
-      <w:r>
-        <w:rPr>
-          <w:sz w:val="24"/>
-          <w:szCs w:val="24"/>
-        </w:rPr>
-        <w:t xml:space="preserve"> core</w:t>
-      </w:r>
-      <w:r>
-        <w:rPr>
-          <w:sz w:val="24"/>
-          <w:szCs w:val="24"/>
-        </w:rPr>
-        <w:t xml:space="preserve"> </w:t>
-      </w:r>
-    </w:p>
-    <w:p>
-      <w:pPr>
-        <w:pStyle w:val="ListParagraph"/>
-        <w:numPr>
-          <w:ilvl w:val="1"/>
-          <w:numId w:val="2"/>
-        </w:numPr>
-        <w:rPr>
-          <w:sz w:val="24"/>
-          <w:szCs w:val="24"/>
-        </w:rPr>
-      </w:pPr>
-      <w:r>
-        <w:rPr>
-          <w:sz w:val="24"/>
-          <w:szCs w:val="24"/>
-        </w:rPr>
-        <w:t xml:space="preserve">is a lightweight, </w:t>
-      </w:r>
-      <w:r>
-        <w:rPr>
-          <w:sz w:val="24"/>
-          <w:szCs w:val="24"/>
-        </w:rPr>
-        <w:t>x-</w:t>
-      </w:r>
-      <w:proofErr w:type="gramStart"/>
-      <w:r>
-        <w:rPr>
-          <w:sz w:val="24"/>
-          <w:szCs w:val="24"/>
-        </w:rPr>
-        <w:t xml:space="preserve">platform </w:t>
-      </w:r>
-      <w:r>
-        <w:rPr>
-          <w:sz w:val="24"/>
-          <w:szCs w:val="24"/>
-        </w:rPr>
-        <w:t>,</w:t>
-      </w:r>
-      <w:r>
-        <w:rPr>
-          <w:sz w:val="24"/>
-          <w:szCs w:val="24"/>
-        </w:rPr>
-        <w:t>and</w:t>
-      </w:r>
-      <w:proofErr w:type="gramEnd"/>
-      <w:r>
-        <w:rPr>
-          <w:sz w:val="24"/>
-          <w:szCs w:val="24"/>
-        </w:rPr>
-        <w:t xml:space="preserve"> extensible version of EF. </w:t>
-      </w:r>
-    </w:p>
-    <w:p>
-      <w:pPr>
-        <w:pStyle w:val="ListParagraph"/>
-        <w:numPr>
-          <w:ilvl w:val="1"/>
-          <w:numId w:val="2"/>
-        </w:numPr>
-        <w:rPr>
-          <w:sz w:val="24"/>
-          <w:szCs w:val="24"/>
-        </w:rPr>
-      </w:pPr>
-      <w:r>
-        <w:rPr>
-          <w:sz w:val="24"/>
-          <w:szCs w:val="24"/>
-        </w:rPr>
-        <w:t>is n</w:t>
-      </w:r>
-      <w:r>
-        <w:rPr>
-          <w:sz w:val="24"/>
-          <w:szCs w:val="24"/>
-        </w:rPr>
-        <w:t xml:space="preserve">ot the same </w:t>
-      </w:r>
-      <w:r>
-        <w:rPr>
-          <w:sz w:val="24"/>
-          <w:szCs w:val="24"/>
-        </w:rPr>
-        <w:t xml:space="preserve">as the original </w:t>
-      </w:r>
-      <w:proofErr w:type="gramStart"/>
-      <w:r>
-        <w:rPr>
-          <w:sz w:val="24"/>
-          <w:szCs w:val="24"/>
-        </w:rPr>
-        <w:t>EF</w:t>
-      </w:r>
-      <w:proofErr w:type="gramEnd"/>
-    </w:p>
-    <w:p>
-      <w:pPr>
-        <w:pStyle w:val="ListParagraph"/>
-        <w:numPr>
-          <w:ilvl w:val="0"/>
-          <w:numId w:val="2"/>
-        </w:numPr>
-        <w:rPr>
-          <w:sz w:val="24"/>
-          <w:szCs w:val="24"/>
-        </w:rPr>
-      </w:pPr>
-      <w:r>
-        <w:rPr>
-          <w:sz w:val="24"/>
-          <w:szCs w:val="24"/>
-        </w:rPr>
-        <w:t xml:space="preserve">Annotations are one way to define PK and FK, required fields, validation </w:t>
+          <w:sz w:val="24"/>
+          <w:szCs w:val="24"/>
+        </w:rPr>
+        <w:t>:</w:t>
+      </w:r>
+      <w:r>
+        <w:rPr>
+          <w:sz w:val="24"/>
+          <w:szCs w:val="24"/>
+        </w:rPr>
+        <w:t xml:space="preserve"> switching out the persistence technology is not the main purpose, choosing the best persistence technology (</w:t>
       </w:r>
       <w:proofErr w:type="spellStart"/>
       <w:r>
@@ -875,6 +1116,22 @@
           <w:sz w:val="24"/>
           <w:szCs w:val="24"/>
         </w:rPr>
+        <w:t>ef</w:t>
+      </w:r>
+      <w:proofErr w:type="spellEnd"/>
+      <w:r>
+        <w:rPr>
+          <w:sz w:val="24"/>
+          <w:szCs w:val="24"/>
+        </w:rPr>
+        <w:t xml:space="preserve">, ado, </w:t>
+      </w:r>
+      <w:proofErr w:type="spellStart"/>
+      <w:r>
+        <w:rPr>
+          <w:sz w:val="24"/>
+          <w:szCs w:val="24"/>
+        </w:rPr>
         <w:t>etc</w:t>
       </w:r>
       <w:proofErr w:type="spellEnd"/>
@@ -883,74 +1140,14 @@
           <w:sz w:val="24"/>
           <w:szCs w:val="24"/>
         </w:rPr>
-        <w:t>…</w:t>
-      </w:r>
-    </w:p>
-    <w:p>
-      <w:pPr>
-        <w:pStyle w:val="ListParagraph"/>
-        <w:numPr>
-          <w:ilvl w:val="1"/>
-          <w:numId w:val="2"/>
-        </w:numPr>
-        <w:rPr>
-          <w:sz w:val="24"/>
-          <w:szCs w:val="24"/>
-        </w:rPr>
-      </w:pPr>
-      <w:r>
-        <w:rPr>
-          <w:sz w:val="24"/>
-          <w:szCs w:val="24"/>
-        </w:rPr>
-        <w:t>If you feel comfortable with it, EF has an implied version</w:t>
-      </w:r>
-    </w:p>
-    <w:p>
-      <w:pPr>
-        <w:pStyle w:val="ListParagraph"/>
-        <w:numPr>
-          <w:ilvl w:val="0"/>
-          <w:numId w:val="2"/>
-        </w:numPr>
-        <w:rPr>
-          <w:sz w:val="24"/>
-          <w:szCs w:val="24"/>
-        </w:rPr>
-      </w:pPr>
-      <w:r>
-        <w:rPr>
-          <w:sz w:val="24"/>
-          <w:szCs w:val="24"/>
-        </w:rPr>
-        <w:t>Migrations can be used and applied dynamically</w:t>
-      </w:r>
-      <w:r>
-        <w:rPr>
-          <w:sz w:val="24"/>
-          <w:szCs w:val="24"/>
-        </w:rPr>
-        <w:t>, DB can spin up dynamically with seed data</w:t>
-      </w:r>
-    </w:p>
-    <w:p>
-      <w:pPr>
-        <w:pStyle w:val="ListParagraph"/>
-        <w:numPr>
-          <w:ilvl w:val="0"/>
-          <w:numId w:val="2"/>
-        </w:numPr>
-        <w:rPr>
-          <w:sz w:val="24"/>
-          <w:szCs w:val="24"/>
-        </w:rPr>
-      </w:pPr>
-      <w:r>
-        <w:rPr>
-          <w:sz w:val="24"/>
-          <w:szCs w:val="24"/>
-        </w:rPr>
-        <w:t>Seed data can be applied by using an extension method</w:t>
+        <w:t>…) specific to the need of each repository method is.</w:t>
+      </w:r>
+      <w:r>
+        <w:rPr>
+          <w:sz w:val="24"/>
+          <w:szCs w:val="24"/>
+        </w:rPr>
+        <w:t xml:space="preserve"> Allows you to choose a best fit for the current situation while the rest of the code can remain ignorant.</w:t>
       </w:r>
     </w:p>
     <w:p>
@@ -1105,6 +1302,119 @@
     </w:lvl>
   </w:abstractNum>
   <w:abstractNum w:abstractNumId="1" w15:restartNumberingAfterBreak="0">
+    <w:nsid w:val="2E4B4116"/>
+    <w:multiLevelType w:val="hybridMultilevel"/>
+    <w:tmpl w:val="5F0E0CE6"/>
+    <w:lvl w:ilvl="0" w:tplc="04090001">
+      <w:start w:val="1"/>
+      <w:numFmt w:val="bullet"/>
+      <w:lvlText w:val=""/>
+      <w:lvlJc w:val="left"/>
+      <w:pPr>
+        <w:ind w:left="720" w:hanging="360"/>
+      </w:pPr>
+      <w:rPr>
+        <w:rFonts w:ascii="Symbol" w:hAnsi="Symbol" w:hint="default"/>
+      </w:rPr>
+    </w:lvl>
+    <w:lvl w:ilvl="1" w:tplc="04090003">
+      <w:start w:val="1"/>
+      <w:numFmt w:val="bullet"/>
+      <w:lvlText w:val="o"/>
+      <w:lvlJc w:val="left"/>
+      <w:pPr>
+        <w:ind w:left="1440" w:hanging="360"/>
+      </w:pPr>
+      <w:rPr>
+        <w:rFonts w:ascii="Courier New" w:hAnsi="Courier New" w:cs="Courier New" w:hint="default"/>
+      </w:rPr>
+    </w:lvl>
+    <w:lvl w:ilvl="2" w:tplc="04090005" w:tentative="1">
+      <w:start w:val="1"/>
+      <w:numFmt w:val="bullet"/>
+      <w:lvlText w:val=""/>
+      <w:lvlJc w:val="left"/>
+      <w:pPr>
+        <w:ind w:left="2160" w:hanging="360"/>
+      </w:pPr>
+      <w:rPr>
+        <w:rFonts w:ascii="Wingdings" w:hAnsi="Wingdings" w:hint="default"/>
+      </w:rPr>
+    </w:lvl>
+    <w:lvl w:ilvl="3" w:tplc="04090001" w:tentative="1">
+      <w:start w:val="1"/>
+      <w:numFmt w:val="bullet"/>
+      <w:lvlText w:val=""/>
+      <w:lvlJc w:val="left"/>
+      <w:pPr>
+        <w:ind w:left="2880" w:hanging="360"/>
+      </w:pPr>
+      <w:rPr>
+        <w:rFonts w:ascii="Symbol" w:hAnsi="Symbol" w:hint="default"/>
+      </w:rPr>
+    </w:lvl>
+    <w:lvl w:ilvl="4" w:tplc="04090003" w:tentative="1">
+      <w:start w:val="1"/>
+      <w:numFmt w:val="bullet"/>
+      <w:lvlText w:val="o"/>
+      <w:lvlJc w:val="left"/>
+      <w:pPr>
+        <w:ind w:left="3600" w:hanging="360"/>
+      </w:pPr>
+      <w:rPr>
+        <w:rFonts w:ascii="Courier New" w:hAnsi="Courier New" w:cs="Courier New" w:hint="default"/>
+      </w:rPr>
+    </w:lvl>
+    <w:lvl w:ilvl="5" w:tplc="04090005" w:tentative="1">
+      <w:start w:val="1"/>
+      <w:numFmt w:val="bullet"/>
+      <w:lvlText w:val=""/>
+      <w:lvlJc w:val="left"/>
+      <w:pPr>
+        <w:ind w:left="4320" w:hanging="360"/>
+      </w:pPr>
+      <w:rPr>
+        <w:rFonts w:ascii="Wingdings" w:hAnsi="Wingdings" w:hint="default"/>
+      </w:rPr>
+    </w:lvl>
+    <w:lvl w:ilvl="6" w:tplc="04090001" w:tentative="1">
+      <w:start w:val="1"/>
+      <w:numFmt w:val="bullet"/>
+      <w:lvlText w:val=""/>
+      <w:lvlJc w:val="left"/>
+      <w:pPr>
+        <w:ind w:left="5040" w:hanging="360"/>
+      </w:pPr>
+      <w:rPr>
+        <w:rFonts w:ascii="Symbol" w:hAnsi="Symbol" w:hint="default"/>
+      </w:rPr>
+    </w:lvl>
+    <w:lvl w:ilvl="7" w:tplc="04090003" w:tentative="1">
+      <w:start w:val="1"/>
+      <w:numFmt w:val="bullet"/>
+      <w:lvlText w:val="o"/>
+      <w:lvlJc w:val="left"/>
+      <w:pPr>
+        <w:ind w:left="5760" w:hanging="360"/>
+      </w:pPr>
+      <w:rPr>
+        <w:rFonts w:ascii="Courier New" w:hAnsi="Courier New" w:cs="Courier New" w:hint="default"/>
+      </w:rPr>
+    </w:lvl>
+    <w:lvl w:ilvl="8" w:tplc="04090005" w:tentative="1">
+      <w:start w:val="1"/>
+      <w:numFmt w:val="bullet"/>
+      <w:lvlText w:val=""/>
+      <w:lvlJc w:val="left"/>
+      <w:pPr>
+        <w:ind w:left="6480" w:hanging="360"/>
+      </w:pPr>
+      <w:rPr>
+        <w:rFonts w:ascii="Wingdings" w:hAnsi="Wingdings" w:hint="default"/>
+      </w:rPr>
+    </w:lvl>
+  </w:abstractNum>
+  <w:abstractNum w:abstractNumId="2" w15:restartNumberingAfterBreak="0">
     <w:nsid w:val="402F128F"/>
     <w:multiLevelType w:val="hybridMultilevel"/>
     <w:tmpl w:val="412A35C2"/>
@@ -1218,10 +1528,13 @@
     </w:lvl>
   </w:abstractNum>
   <w:num w:numId="1">
-    <w:abstractNumId w:val="1"/>
+    <w:abstractNumId w:val="2"/>
   </w:num>
   <w:num w:numId="2">
     <w:abstractNumId w:val="0"/>
+  </w:num>
+  <w:num w:numId="3">
+    <w:abstractNumId w:val="1"/>
   </w:num>
 </w:numbering>
 </file>

</xml_diff>

<commit_message>
complete conversion to using automapper and IRepository
</commit_message>
<xml_diff>
--- a/ASP dotnet Core API Notes.docx
+++ b/ASP dotnet Core API Notes.docx
@@ -1092,7 +1092,151 @@
           <w:sz w:val="24"/>
           <w:szCs w:val="24"/>
         </w:rPr>
-        <w:t>ignorance</w:t>
+        <w:t>ignorance:</w:t>
+      </w:r>
+      <w:r>
+        <w:rPr>
+          <w:sz w:val="24"/>
+          <w:szCs w:val="24"/>
+        </w:rPr>
+        <w:t xml:space="preserve"> switching out the persistence technology is not the main purpose, choosing the best persistence technology (</w:t>
+      </w:r>
+      <w:proofErr w:type="spellStart"/>
+      <w:r>
+        <w:rPr>
+          <w:sz w:val="24"/>
+          <w:szCs w:val="24"/>
+        </w:rPr>
+        <w:t>ef</w:t>
+      </w:r>
+      <w:proofErr w:type="spellEnd"/>
+      <w:r>
+        <w:rPr>
+          <w:sz w:val="24"/>
+          <w:szCs w:val="24"/>
+        </w:rPr>
+        <w:t xml:space="preserve">, ado, </w:t>
+      </w:r>
+      <w:proofErr w:type="spellStart"/>
+      <w:r>
+        <w:rPr>
+          <w:sz w:val="24"/>
+          <w:szCs w:val="24"/>
+        </w:rPr>
+        <w:t>etc</w:t>
+      </w:r>
+      <w:proofErr w:type="spellEnd"/>
+      <w:r>
+        <w:rPr>
+          <w:sz w:val="24"/>
+          <w:szCs w:val="24"/>
+        </w:rPr>
+        <w:t>…) specific to the need of each repository method is.</w:t>
+      </w:r>
+      <w:r>
+        <w:rPr>
+          <w:sz w:val="24"/>
+          <w:szCs w:val="24"/>
+        </w:rPr>
+        <w:t xml:space="preserve"> Allows you to choose a best fit for the current situation while the rest of the code can remain ignorant.</w:t>
+      </w:r>
+    </w:p>
+    <w:p>
+      <w:pPr>
+        <w:rPr>
+          <w:b/>
+          <w:sz w:val="24"/>
+          <w:szCs w:val="24"/>
+        </w:rPr>
+      </w:pPr>
+      <w:proofErr w:type="spellStart"/>
+      <w:r>
+        <w:rPr>
+          <w:b/>
+          <w:sz w:val="24"/>
+          <w:szCs w:val="24"/>
+        </w:rPr>
+        <w:t>Automapper</w:t>
+      </w:r>
+      <w:proofErr w:type="spellEnd"/>
+    </w:p>
+    <w:p>
+      <w:pPr>
+        <w:pStyle w:val="ListParagraph"/>
+        <w:numPr>
+          <w:ilvl w:val="0"/>
+          <w:numId w:val="4"/>
+        </w:numPr>
+        <w:rPr>
+          <w:b/>
+          <w:sz w:val="24"/>
+          <w:szCs w:val="24"/>
+        </w:rPr>
+      </w:pPr>
+      <w:hyperlink r:id="rId5" w:history="1">
+        <w:r>
+          <w:rPr>
+            <w:rStyle w:val="Hyperlink"/>
+            <w:b/>
+            <w:sz w:val="24"/>
+            <w:szCs w:val="24"/>
+          </w:rPr>
+          <w:t>https://github.com/AutoMapper/AutoMapper</w:t>
+        </w:r>
+      </w:hyperlink>
+    </w:p>
+    <w:p>
+      <w:pPr>
+        <w:pStyle w:val="ListParagraph"/>
+        <w:numPr>
+          <w:ilvl w:val="0"/>
+          <w:numId w:val="4"/>
+        </w:numPr>
+        <w:rPr>
+          <w:sz w:val="24"/>
+          <w:szCs w:val="24"/>
+        </w:rPr>
+      </w:pPr>
+      <w:r>
+        <w:rPr>
+          <w:sz w:val="24"/>
+          <w:szCs w:val="24"/>
+        </w:rPr>
+        <w:t xml:space="preserve">Handy for converting models and entities to database objects. </w:t>
+      </w:r>
+    </w:p>
+    <w:p>
+      <w:pPr>
+        <w:pStyle w:val="ListParagraph"/>
+        <w:numPr>
+          <w:ilvl w:val="0"/>
+          <w:numId w:val="4"/>
+        </w:numPr>
+        <w:rPr>
+          <w:sz w:val="24"/>
+          <w:szCs w:val="24"/>
+        </w:rPr>
+      </w:pPr>
+      <w:r>
+        <w:rPr>
+          <w:sz w:val="24"/>
+          <w:szCs w:val="24"/>
+        </w:rPr>
+        <w:t>It’s not necessary, mapping can be done manually, but it does cut down on repetitive code and maintenance.</w:t>
+      </w:r>
+      <w:r>
+        <w:rPr>
+          <w:sz w:val="24"/>
+          <w:szCs w:val="24"/>
+        </w:rPr>
+        <w:t xml:space="preserve"> Lots of ways to go about it, your choice.</w:t>
+      </w:r>
+      <w:r>
+        <w:rPr>
+          <w:sz w:val="24"/>
+          <w:szCs w:val="24"/>
+        </w:rPr>
+        <w:t xml:space="preserve"> :</w:t>
       </w:r>
       <w:bookmarkStart w:id="0" w:name="_GoBack"/>
       <w:bookmarkEnd w:id="0"/>
@@ -1101,53 +1245,7 @@
           <w:sz w:val="24"/>
           <w:szCs w:val="24"/>
         </w:rPr>
-        <w:t>:</w:t>
-      </w:r>
-      <w:r>
-        <w:rPr>
-          <w:sz w:val="24"/>
-          <w:szCs w:val="24"/>
-        </w:rPr>
-        <w:t xml:space="preserve"> switching out the persistence technology is not the main purpose, choosing the best persistence technology (</w:t>
-      </w:r>
-      <w:proofErr w:type="spellStart"/>
-      <w:r>
-        <w:rPr>
-          <w:sz w:val="24"/>
-          <w:szCs w:val="24"/>
-        </w:rPr>
-        <w:t>ef</w:t>
-      </w:r>
-      <w:proofErr w:type="spellEnd"/>
-      <w:r>
-        <w:rPr>
-          <w:sz w:val="24"/>
-          <w:szCs w:val="24"/>
-        </w:rPr>
-        <w:t xml:space="preserve">, ado, </w:t>
-      </w:r>
-      <w:proofErr w:type="spellStart"/>
-      <w:r>
-        <w:rPr>
-          <w:sz w:val="24"/>
-          <w:szCs w:val="24"/>
-        </w:rPr>
-        <w:t>etc</w:t>
-      </w:r>
-      <w:proofErr w:type="spellEnd"/>
-      <w:r>
-        <w:rPr>
-          <w:sz w:val="24"/>
-          <w:szCs w:val="24"/>
-        </w:rPr>
-        <w:t>…) specific to the need of each repository method is.</w:t>
-      </w:r>
-      <w:r>
-        <w:rPr>
-          <w:sz w:val="24"/>
-          <w:szCs w:val="24"/>
-        </w:rPr>
-        <w:t xml:space="preserve"> Allows you to choose a best fit for the current situation while the rest of the code can remain ignorant.</w:t>
+        <w:t>D</w:t>
       </w:r>
     </w:p>
     <w:p>
@@ -1527,6 +1625,119 @@
       </w:rPr>
     </w:lvl>
   </w:abstractNum>
+  <w:abstractNum w:abstractNumId="3" w15:restartNumberingAfterBreak="0">
+    <w:nsid w:val="40B523F8"/>
+    <w:multiLevelType w:val="hybridMultilevel"/>
+    <w:tmpl w:val="1006327E"/>
+    <w:lvl w:ilvl="0" w:tplc="04090001">
+      <w:start w:val="1"/>
+      <w:numFmt w:val="bullet"/>
+      <w:lvlText w:val=""/>
+      <w:lvlJc w:val="left"/>
+      <w:pPr>
+        <w:ind w:left="720" w:hanging="360"/>
+      </w:pPr>
+      <w:rPr>
+        <w:rFonts w:ascii="Symbol" w:hAnsi="Symbol" w:hint="default"/>
+      </w:rPr>
+    </w:lvl>
+    <w:lvl w:ilvl="1" w:tplc="04090003" w:tentative="1">
+      <w:start w:val="1"/>
+      <w:numFmt w:val="bullet"/>
+      <w:lvlText w:val="o"/>
+      <w:lvlJc w:val="left"/>
+      <w:pPr>
+        <w:ind w:left="1440" w:hanging="360"/>
+      </w:pPr>
+      <w:rPr>
+        <w:rFonts w:ascii="Courier New" w:hAnsi="Courier New" w:cs="Courier New" w:hint="default"/>
+      </w:rPr>
+    </w:lvl>
+    <w:lvl w:ilvl="2" w:tplc="04090005" w:tentative="1">
+      <w:start w:val="1"/>
+      <w:numFmt w:val="bullet"/>
+      <w:lvlText w:val=""/>
+      <w:lvlJc w:val="left"/>
+      <w:pPr>
+        <w:ind w:left="2160" w:hanging="360"/>
+      </w:pPr>
+      <w:rPr>
+        <w:rFonts w:ascii="Wingdings" w:hAnsi="Wingdings" w:hint="default"/>
+      </w:rPr>
+    </w:lvl>
+    <w:lvl w:ilvl="3" w:tplc="04090001" w:tentative="1">
+      <w:start w:val="1"/>
+      <w:numFmt w:val="bullet"/>
+      <w:lvlText w:val=""/>
+      <w:lvlJc w:val="left"/>
+      <w:pPr>
+        <w:ind w:left="2880" w:hanging="360"/>
+      </w:pPr>
+      <w:rPr>
+        <w:rFonts w:ascii="Symbol" w:hAnsi="Symbol" w:hint="default"/>
+      </w:rPr>
+    </w:lvl>
+    <w:lvl w:ilvl="4" w:tplc="04090003" w:tentative="1">
+      <w:start w:val="1"/>
+      <w:numFmt w:val="bullet"/>
+      <w:lvlText w:val="o"/>
+      <w:lvlJc w:val="left"/>
+      <w:pPr>
+        <w:ind w:left="3600" w:hanging="360"/>
+      </w:pPr>
+      <w:rPr>
+        <w:rFonts w:ascii="Courier New" w:hAnsi="Courier New" w:cs="Courier New" w:hint="default"/>
+      </w:rPr>
+    </w:lvl>
+    <w:lvl w:ilvl="5" w:tplc="04090005" w:tentative="1">
+      <w:start w:val="1"/>
+      <w:numFmt w:val="bullet"/>
+      <w:lvlText w:val=""/>
+      <w:lvlJc w:val="left"/>
+      <w:pPr>
+        <w:ind w:left="4320" w:hanging="360"/>
+      </w:pPr>
+      <w:rPr>
+        <w:rFonts w:ascii="Wingdings" w:hAnsi="Wingdings" w:hint="default"/>
+      </w:rPr>
+    </w:lvl>
+    <w:lvl w:ilvl="6" w:tplc="04090001" w:tentative="1">
+      <w:start w:val="1"/>
+      <w:numFmt w:val="bullet"/>
+      <w:lvlText w:val=""/>
+      <w:lvlJc w:val="left"/>
+      <w:pPr>
+        <w:ind w:left="5040" w:hanging="360"/>
+      </w:pPr>
+      <w:rPr>
+        <w:rFonts w:ascii="Symbol" w:hAnsi="Symbol" w:hint="default"/>
+      </w:rPr>
+    </w:lvl>
+    <w:lvl w:ilvl="7" w:tplc="04090003" w:tentative="1">
+      <w:start w:val="1"/>
+      <w:numFmt w:val="bullet"/>
+      <w:lvlText w:val="o"/>
+      <w:lvlJc w:val="left"/>
+      <w:pPr>
+        <w:ind w:left="5760" w:hanging="360"/>
+      </w:pPr>
+      <w:rPr>
+        <w:rFonts w:ascii="Courier New" w:hAnsi="Courier New" w:cs="Courier New" w:hint="default"/>
+      </w:rPr>
+    </w:lvl>
+    <w:lvl w:ilvl="8" w:tplc="04090005" w:tentative="1">
+      <w:start w:val="1"/>
+      <w:numFmt w:val="bullet"/>
+      <w:lvlText w:val=""/>
+      <w:lvlJc w:val="left"/>
+      <w:pPr>
+        <w:ind w:left="6480" w:hanging="360"/>
+      </w:pPr>
+      <w:rPr>
+        <w:rFonts w:ascii="Wingdings" w:hAnsi="Wingdings" w:hint="default"/>
+      </w:rPr>
+    </w:lvl>
+  </w:abstractNum>
   <w:num w:numId="1">
     <w:abstractNumId w:val="2"/>
   </w:num>
@@ -1535,6 +1746,9 @@
   </w:num>
   <w:num w:numId="3">
     <w:abstractNumId w:val="1"/>
+  </w:num>
+  <w:num w:numId="4">
+    <w:abstractNumId w:val="3"/>
   </w:num>
 </w:numbering>
 </file>
@@ -1975,6 +2189,29 @@
       <w:contextualSpacing/>
     </w:pPr>
   </w:style>
+  <w:style w:type="character" w:styleId="Hyperlink">
+    <w:name w:val="Hyperlink"/>
+    <w:basedOn w:val="DefaultParagraphFont"/>
+    <w:uiPriority w:val="99"/>
+    <w:unhideWhenUsed/>
+    <w:rsid w:val="00450C86"/>
+    <w:rPr>
+      <w:color w:val="0563C1" w:themeColor="hyperlink"/>
+      <w:u w:val="single"/>
+    </w:rPr>
+  </w:style>
+  <w:style w:type="character" w:styleId="UnresolvedMention">
+    <w:name w:val="Unresolved Mention"/>
+    <w:basedOn w:val="DefaultParagraphFont"/>
+    <w:uiPriority w:val="99"/>
+    <w:semiHidden/>
+    <w:unhideWhenUsed/>
+    <w:rsid w:val="00450C86"/>
+    <w:rPr>
+      <w:color w:val="605E5C"/>
+      <w:shd w:val="clear" w:color="auto" w:fill="E1DFDD"/>
+    </w:rPr>
+  </w:style>
 </w:styles>
 </file>
 

</xml_diff>

<commit_message>
Add postman request and notes
</commit_message>
<xml_diff>
--- a/ASP dotnet Core API Notes.docx
+++ b/ASP dotnet Core API Notes.docx
@@ -27,6 +27,529 @@
           <w:szCs w:val="24"/>
         </w:rPr>
       </w:pPr>
+      <w:r>
+        <w:rPr>
+          <w:b/>
+          <w:sz w:val="24"/>
+          <w:szCs w:val="24"/>
+        </w:rPr>
+        <w:t>Resource Naming</w:t>
+      </w:r>
+      <w:r>
+        <w:rPr>
+          <w:b/>
+          <w:sz w:val="24"/>
+          <w:szCs w:val="24"/>
+        </w:rPr>
+        <w:t xml:space="preserve"> Guidelines</w:t>
+      </w:r>
+    </w:p>
+    <w:p>
+      <w:pPr>
+        <w:pStyle w:val="ListParagraph"/>
+        <w:numPr>
+          <w:ilvl w:val="0"/>
+          <w:numId w:val="5"/>
+        </w:numPr>
+        <w:rPr>
+          <w:sz w:val="24"/>
+          <w:szCs w:val="24"/>
+        </w:rPr>
+      </w:pPr>
+      <w:r>
+        <w:rPr>
+          <w:sz w:val="24"/>
+          <w:szCs w:val="24"/>
+        </w:rPr>
+        <w:t>Use nouns not actions</w:t>
+      </w:r>
+      <w:r>
+        <w:rPr>
+          <w:sz w:val="24"/>
+          <w:szCs w:val="24"/>
+        </w:rPr>
+        <w:t xml:space="preserve">. Convey hierarchy </w:t>
+      </w:r>
+      <w:r>
+        <w:rPr>
+          <w:sz w:val="24"/>
+          <w:szCs w:val="24"/>
+        </w:rPr>
+        <w:t>via</w:t>
+      </w:r>
+      <w:r>
+        <w:rPr>
+          <w:sz w:val="24"/>
+          <w:szCs w:val="24"/>
+        </w:rPr>
+        <w:t xml:space="preserve"> order</w:t>
+      </w:r>
+      <w:r>
+        <w:rPr>
+          <w:sz w:val="24"/>
+          <w:szCs w:val="24"/>
+        </w:rPr>
+        <w:t xml:space="preserve"> with children after parents</w:t>
+      </w:r>
+      <w:r>
+        <w:rPr>
+          <w:sz w:val="24"/>
+          <w:szCs w:val="24"/>
+        </w:rPr>
+        <w:t xml:space="preserve">. </w:t>
+      </w:r>
+    </w:p>
+    <w:p>
+      <w:pPr>
+        <w:pStyle w:val="ListParagraph"/>
+        <w:numPr>
+          <w:ilvl w:val="0"/>
+          <w:numId w:val="5"/>
+        </w:numPr>
+        <w:rPr>
+          <w:sz w:val="24"/>
+          <w:szCs w:val="24"/>
+        </w:rPr>
+      </w:pPr>
+      <w:r>
+        <w:rPr>
+          <w:sz w:val="24"/>
+          <w:szCs w:val="24"/>
+        </w:rPr>
+        <w:t>For f</w:t>
+      </w:r>
+      <w:r>
+        <w:rPr>
+          <w:sz w:val="24"/>
+          <w:szCs w:val="24"/>
+        </w:rPr>
+        <w:t xml:space="preserve">ilters, sorting, and ordering </w:t>
+      </w:r>
+      <w:r>
+        <w:rPr>
+          <w:sz w:val="24"/>
+          <w:szCs w:val="24"/>
+        </w:rPr>
+        <w:t>use a query string</w:t>
+      </w:r>
+      <w:r>
+        <w:rPr>
+          <w:sz w:val="24"/>
+          <w:szCs w:val="24"/>
+        </w:rPr>
+        <w:t xml:space="preserve"> as they are not </w:t>
+      </w:r>
+      <w:proofErr w:type="gramStart"/>
+      <w:r>
+        <w:rPr>
+          <w:sz w:val="24"/>
+          <w:szCs w:val="24"/>
+        </w:rPr>
+        <w:t>resources</w:t>
+      </w:r>
+      <w:proofErr w:type="gramEnd"/>
+      <w:r>
+        <w:rPr>
+          <w:sz w:val="24"/>
+          <w:szCs w:val="24"/>
+        </w:rPr>
+        <w:t xml:space="preserve"> themselves</w:t>
+      </w:r>
+    </w:p>
+    <w:p>
+      <w:pPr>
+        <w:pStyle w:val="ListParagraph"/>
+        <w:numPr>
+          <w:ilvl w:val="0"/>
+          <w:numId w:val="5"/>
+        </w:numPr>
+        <w:rPr>
+          <w:strike/>
+          <w:sz w:val="24"/>
+          <w:szCs w:val="24"/>
+        </w:rPr>
+      </w:pPr>
+      <w:proofErr w:type="spellStart"/>
+      <w:r>
+        <w:rPr>
+          <w:strike/>
+          <w:sz w:val="24"/>
+          <w:szCs w:val="24"/>
+        </w:rPr>
+        <w:t>Api</w:t>
+      </w:r>
+      <w:proofErr w:type="spellEnd"/>
+      <w:r>
+        <w:rPr>
+          <w:strike/>
+          <w:sz w:val="24"/>
+          <w:szCs w:val="24"/>
+        </w:rPr>
+        <w:t>/</w:t>
+      </w:r>
+      <w:proofErr w:type="spellStart"/>
+      <w:proofErr w:type="gramStart"/>
+      <w:r>
+        <w:rPr>
+          <w:strike/>
+          <w:sz w:val="24"/>
+          <w:szCs w:val="24"/>
+        </w:rPr>
+        <w:t>getauthor</w:t>
+      </w:r>
+      <w:proofErr w:type="spellEnd"/>
+      <w:r>
+        <w:rPr>
+          <w:sz w:val="24"/>
+          <w:szCs w:val="24"/>
+        </w:rPr>
+        <w:t xml:space="preserve">  </w:t>
+      </w:r>
+      <w:r>
+        <w:rPr>
+          <mc:AlternateContent>
+            <mc:Choice Requires="w16se"/>
+            <mc:Fallback>
+              <w:rFonts w:ascii="Segoe UI Emoji" w:eastAsia="Segoe UI Emoji" w:hAnsi="Segoe UI Emoji" w:cs="Segoe UI Emoji"/>
+            </mc:Fallback>
+          </mc:AlternateContent>
+          <w:sz w:val="24"/>
+          <w:szCs w:val="24"/>
+        </w:rPr>
+        <mc:AlternateContent>
+          <mc:Choice Requires="w16se">
+            <w16se:symEx w16se:font="Segoe UI Emoji" w16se:char="2639"/>
+          </mc:Choice>
+          <mc:Fallback>
+            <w:t>☹</w:t>
+          </mc:Fallback>
+        </mc:AlternateContent>
+      </w:r>
+      <w:proofErr w:type="gramEnd"/>
+    </w:p>
+    <w:p>
+      <w:pPr>
+        <w:pStyle w:val="ListParagraph"/>
+        <w:numPr>
+          <w:ilvl w:val="0"/>
+          <w:numId w:val="5"/>
+        </w:numPr>
+        <w:rPr>
+          <w:strike/>
+          <w:sz w:val="24"/>
+          <w:szCs w:val="24"/>
+        </w:rPr>
+      </w:pPr>
+      <w:r>
+        <w:rPr>
+          <w:sz w:val="24"/>
+          <w:szCs w:val="24"/>
+        </w:rPr>
+        <w:t xml:space="preserve">Get </w:t>
+      </w:r>
+      <w:proofErr w:type="spellStart"/>
+      <w:r>
+        <w:rPr>
+          <w:sz w:val="24"/>
+          <w:szCs w:val="24"/>
+        </w:rPr>
+        <w:t>api</w:t>
+      </w:r>
+      <w:proofErr w:type="spellEnd"/>
+      <w:r>
+        <w:rPr>
+          <w:sz w:val="24"/>
+          <w:szCs w:val="24"/>
+        </w:rPr>
+        <w:t>/authors</w:t>
+      </w:r>
+      <w:r>
+        <w:rPr>
+          <w:sz w:val="24"/>
+          <w:szCs w:val="24"/>
+        </w:rPr>
+        <w:t xml:space="preserve"> </w:t>
+      </w:r>
+      <w:r>
+        <w:rPr>
+          <mc:AlternateContent>
+            <mc:Choice Requires="w16se"/>
+            <mc:Fallback>
+              <w:rFonts w:ascii="Segoe UI Emoji" w:eastAsia="Segoe UI Emoji" w:hAnsi="Segoe UI Emoji" w:cs="Segoe UI Emoji"/>
+            </mc:Fallback>
+          </mc:AlternateContent>
+          <w:sz w:val="24"/>
+          <w:szCs w:val="24"/>
+        </w:rPr>
+        <mc:AlternateContent>
+          <mc:Choice Requires="w16se">
+            <w16se:symEx w16se:font="Segoe UI Emoji" w16se:char="1F60A"/>
+          </mc:Choice>
+          <mc:Fallback>
+            <w:t>😊</w:t>
+          </mc:Fallback>
+        </mc:AlternateContent>
+      </w:r>
+    </w:p>
+    <w:p>
+      <w:pPr>
+        <w:pStyle w:val="ListParagraph"/>
+        <w:numPr>
+          <w:ilvl w:val="0"/>
+          <w:numId w:val="5"/>
+        </w:numPr>
+        <w:rPr>
+          <w:sz w:val="24"/>
+          <w:szCs w:val="24"/>
+        </w:rPr>
+      </w:pPr>
+      <w:proofErr w:type="spellStart"/>
+      <w:r>
+        <w:rPr>
+          <w:strike/>
+          <w:sz w:val="24"/>
+          <w:szCs w:val="24"/>
+        </w:rPr>
+        <w:t>Api</w:t>
+      </w:r>
+      <w:proofErr w:type="spellEnd"/>
+      <w:r>
+        <w:rPr>
+          <w:strike/>
+          <w:sz w:val="24"/>
+          <w:szCs w:val="24"/>
+        </w:rPr>
+        <w:t>/id/</w:t>
+      </w:r>
+      <w:r>
+        <w:rPr>
+          <w:strike/>
+          <w:sz w:val="24"/>
+          <w:szCs w:val="24"/>
+        </w:rPr>
+        <w:t>employees</w:t>
+      </w:r>
+      <w:r>
+        <w:rPr>
+          <w:sz w:val="24"/>
+          <w:szCs w:val="24"/>
+        </w:rPr>
+        <w:t xml:space="preserve"> </w:t>
+      </w:r>
+      <w:r>
+        <w:rPr>
+          <mc:AlternateContent>
+            <mc:Choice Requires="w16se"/>
+            <mc:Fallback>
+              <w:rFonts w:ascii="Segoe UI Emoji" w:eastAsia="Segoe UI Emoji" w:hAnsi="Segoe UI Emoji" w:cs="Segoe UI Emoji"/>
+            </mc:Fallback>
+          </mc:AlternateContent>
+          <w:sz w:val="24"/>
+          <w:szCs w:val="24"/>
+        </w:rPr>
+        <mc:AlternateContent>
+          <mc:Choice Requires="w16se">
+            <w16se:symEx w16se:font="Segoe UI Emoji" w16se:char="2639"/>
+          </mc:Choice>
+          <mc:Fallback>
+            <w:t>☹</w:t>
+          </mc:Fallback>
+        </mc:AlternateContent>
+      </w:r>
+    </w:p>
+    <w:p>
+      <w:pPr>
+        <w:pStyle w:val="ListParagraph"/>
+        <w:numPr>
+          <w:ilvl w:val="0"/>
+          <w:numId w:val="5"/>
+        </w:numPr>
+        <w:rPr>
+          <w:sz w:val="24"/>
+          <w:szCs w:val="24"/>
+        </w:rPr>
+      </w:pPr>
+      <w:proofErr w:type="spellStart"/>
+      <w:r>
+        <w:rPr>
+          <w:sz w:val="24"/>
+          <w:szCs w:val="24"/>
+        </w:rPr>
+        <w:t>Api</w:t>
+      </w:r>
+      <w:proofErr w:type="spellEnd"/>
+      <w:r>
+        <w:rPr>
+          <w:sz w:val="24"/>
+          <w:szCs w:val="24"/>
+        </w:rPr>
+        <w:t>/employees/{</w:t>
+      </w:r>
+      <w:proofErr w:type="spellStart"/>
+      <w:r>
+        <w:rPr>
+          <w:sz w:val="24"/>
+          <w:szCs w:val="24"/>
+        </w:rPr>
+        <w:t>employeeid</w:t>
+      </w:r>
+      <w:proofErr w:type="spellEnd"/>
+      <w:r>
+        <w:rPr>
+          <w:sz w:val="24"/>
+          <w:szCs w:val="24"/>
+        </w:rPr>
+        <w:t xml:space="preserve">} </w:t>
+      </w:r>
+      <w:r>
+        <w:rPr>
+          <mc:AlternateContent>
+            <mc:Choice Requires="w16se"/>
+            <mc:Fallback>
+              <w:rFonts w:ascii="Segoe UI Emoji" w:eastAsia="Segoe UI Emoji" w:hAnsi="Segoe UI Emoji" w:cs="Segoe UI Emoji"/>
+            </mc:Fallback>
+          </mc:AlternateContent>
+          <w:sz w:val="24"/>
+          <w:szCs w:val="24"/>
+        </w:rPr>
+        <mc:AlternateContent>
+          <mc:Choice Requires="w16se">
+            <w16se:symEx w16se:font="Segoe UI Emoji" w16se:char="1F60A"/>
+          </mc:Choice>
+          <mc:Fallback>
+            <w:t>😊</w:t>
+          </mc:Fallback>
+        </mc:AlternateContent>
+      </w:r>
+    </w:p>
+    <w:p>
+      <w:pPr>
+        <w:pStyle w:val="ListParagraph"/>
+        <w:numPr>
+          <w:ilvl w:val="0"/>
+          <w:numId w:val="5"/>
+        </w:numPr>
+        <w:rPr>
+          <w:sz w:val="24"/>
+          <w:szCs w:val="24"/>
+        </w:rPr>
+      </w:pPr>
+      <w:proofErr w:type="spellStart"/>
+      <w:r>
+        <w:rPr>
+          <w:sz w:val="24"/>
+          <w:szCs w:val="24"/>
+        </w:rPr>
+        <w:t>Guids</w:t>
+      </w:r>
+      <w:proofErr w:type="spellEnd"/>
+      <w:r>
+        <w:rPr>
+          <w:sz w:val="24"/>
+          <w:szCs w:val="24"/>
+        </w:rPr>
+        <w:t xml:space="preserve"> vs Auto Integer for IDs</w:t>
+      </w:r>
+    </w:p>
+    <w:p>
+      <w:pPr>
+        <w:pStyle w:val="ListParagraph"/>
+        <w:numPr>
+          <w:ilvl w:val="1"/>
+          <w:numId w:val="5"/>
+        </w:numPr>
+        <w:rPr>
+          <w:sz w:val="24"/>
+          <w:szCs w:val="24"/>
+        </w:rPr>
+      </w:pPr>
+      <w:r>
+        <w:rPr>
+          <w:sz w:val="24"/>
+          <w:szCs w:val="24"/>
+        </w:rPr>
+        <w:t xml:space="preserve">Using </w:t>
+      </w:r>
+      <w:proofErr w:type="spellStart"/>
+      <w:r>
+        <w:rPr>
+          <w:sz w:val="24"/>
+          <w:szCs w:val="24"/>
+        </w:rPr>
+        <w:t>Guids</w:t>
+      </w:r>
+      <w:proofErr w:type="spellEnd"/>
+    </w:p>
+    <w:p>
+      <w:pPr>
+        <w:pStyle w:val="ListParagraph"/>
+        <w:numPr>
+          <w:ilvl w:val="2"/>
+          <w:numId w:val="5"/>
+        </w:numPr>
+        <w:rPr>
+          <w:sz w:val="24"/>
+          <w:szCs w:val="24"/>
+        </w:rPr>
+      </w:pPr>
+      <w:r>
+        <w:rPr>
+          <w:sz w:val="24"/>
+          <w:szCs w:val="24"/>
+        </w:rPr>
+        <w:t>Allow switching of backend data stores without having to map</w:t>
+      </w:r>
+    </w:p>
+    <w:p>
+      <w:pPr>
+        <w:pStyle w:val="ListParagraph"/>
+        <w:numPr>
+          <w:ilvl w:val="2"/>
+          <w:numId w:val="5"/>
+        </w:numPr>
+        <w:rPr>
+          <w:sz w:val="24"/>
+          <w:szCs w:val="24"/>
+        </w:rPr>
+      </w:pPr>
+      <w:r>
+        <w:rPr>
+          <w:sz w:val="24"/>
+          <w:szCs w:val="24"/>
+        </w:rPr>
+        <w:t>Hides implementation details</w:t>
+      </w:r>
+    </w:p>
+    <w:p>
+      <w:pPr>
+        <w:pStyle w:val="ListParagraph"/>
+        <w:numPr>
+          <w:ilvl w:val="2"/>
+          <w:numId w:val="5"/>
+        </w:numPr>
+        <w:rPr>
+          <w:sz w:val="24"/>
+          <w:szCs w:val="24"/>
+        </w:rPr>
+      </w:pPr>
+      <w:proofErr w:type="spellStart"/>
+      <w:r>
+        <w:rPr>
+          <w:sz w:val="24"/>
+          <w:szCs w:val="24"/>
+        </w:rPr>
+        <w:t>Guids</w:t>
+      </w:r>
+      <w:proofErr w:type="spellEnd"/>
+      <w:r>
+        <w:rPr>
+          <w:sz w:val="24"/>
+          <w:szCs w:val="24"/>
+        </w:rPr>
+        <w:t xml:space="preserve"> are not as readable by humans, but there are work arounds</w:t>
+      </w:r>
+      <w:bookmarkStart w:id="0" w:name="_GoBack"/>
+      <w:bookmarkEnd w:id="0"/>
     </w:p>
     <w:p>
       <w:pPr>
@@ -601,6 +1124,7 @@
           <w:sz w:val="24"/>
           <w:szCs w:val="24"/>
         </w:rPr>
+        <w:lastRenderedPageBreak/>
         <w:t>Deals with output media type: accept header</w:t>
       </w:r>
     </w:p>
@@ -710,7 +1234,6 @@
           <w:sz w:val="24"/>
           <w:szCs w:val="24"/>
         </w:rPr>
-        <w:lastRenderedPageBreak/>
         <w:t>EF Core</w:t>
       </w:r>
     </w:p>
@@ -1236,16 +1759,7 @@
           <w:sz w:val="24"/>
           <w:szCs w:val="24"/>
         </w:rPr>
-        <w:t xml:space="preserve"> :</w:t>
-      </w:r>
-      <w:bookmarkStart w:id="0" w:name="_GoBack"/>
-      <w:bookmarkEnd w:id="0"/>
-      <w:r>
-        <w:rPr>
-          <w:sz w:val="24"/>
-          <w:szCs w:val="24"/>
-        </w:rPr>
-        <w:t>D</w:t>
+        <w:t xml:space="preserve"> :D</w:t>
       </w:r>
     </w:p>
     <w:p>
@@ -1738,6 +2252,119 @@
       </w:rPr>
     </w:lvl>
   </w:abstractNum>
+  <w:abstractNum w:abstractNumId="4" w15:restartNumberingAfterBreak="0">
+    <w:nsid w:val="55AF6A96"/>
+    <w:multiLevelType w:val="hybridMultilevel"/>
+    <w:tmpl w:val="870094C4"/>
+    <w:lvl w:ilvl="0" w:tplc="04090001">
+      <w:start w:val="1"/>
+      <w:numFmt w:val="bullet"/>
+      <w:lvlText w:val=""/>
+      <w:lvlJc w:val="left"/>
+      <w:pPr>
+        <w:ind w:left="720" w:hanging="360"/>
+      </w:pPr>
+      <w:rPr>
+        <w:rFonts w:ascii="Symbol" w:hAnsi="Symbol" w:hint="default"/>
+      </w:rPr>
+    </w:lvl>
+    <w:lvl w:ilvl="1" w:tplc="04090003">
+      <w:start w:val="1"/>
+      <w:numFmt w:val="bullet"/>
+      <w:lvlText w:val="o"/>
+      <w:lvlJc w:val="left"/>
+      <w:pPr>
+        <w:ind w:left="1440" w:hanging="360"/>
+      </w:pPr>
+      <w:rPr>
+        <w:rFonts w:ascii="Courier New" w:hAnsi="Courier New" w:cs="Courier New" w:hint="default"/>
+      </w:rPr>
+    </w:lvl>
+    <w:lvl w:ilvl="2" w:tplc="04090005">
+      <w:start w:val="1"/>
+      <w:numFmt w:val="bullet"/>
+      <w:lvlText w:val=""/>
+      <w:lvlJc w:val="left"/>
+      <w:pPr>
+        <w:ind w:left="2160" w:hanging="360"/>
+      </w:pPr>
+      <w:rPr>
+        <w:rFonts w:ascii="Wingdings" w:hAnsi="Wingdings" w:hint="default"/>
+      </w:rPr>
+    </w:lvl>
+    <w:lvl w:ilvl="3" w:tplc="04090001" w:tentative="1">
+      <w:start w:val="1"/>
+      <w:numFmt w:val="bullet"/>
+      <w:lvlText w:val=""/>
+      <w:lvlJc w:val="left"/>
+      <w:pPr>
+        <w:ind w:left="2880" w:hanging="360"/>
+      </w:pPr>
+      <w:rPr>
+        <w:rFonts w:ascii="Symbol" w:hAnsi="Symbol" w:hint="default"/>
+      </w:rPr>
+    </w:lvl>
+    <w:lvl w:ilvl="4" w:tplc="04090003" w:tentative="1">
+      <w:start w:val="1"/>
+      <w:numFmt w:val="bullet"/>
+      <w:lvlText w:val="o"/>
+      <w:lvlJc w:val="left"/>
+      <w:pPr>
+        <w:ind w:left="3600" w:hanging="360"/>
+      </w:pPr>
+      <w:rPr>
+        <w:rFonts w:ascii="Courier New" w:hAnsi="Courier New" w:cs="Courier New" w:hint="default"/>
+      </w:rPr>
+    </w:lvl>
+    <w:lvl w:ilvl="5" w:tplc="04090005" w:tentative="1">
+      <w:start w:val="1"/>
+      <w:numFmt w:val="bullet"/>
+      <w:lvlText w:val=""/>
+      <w:lvlJc w:val="left"/>
+      <w:pPr>
+        <w:ind w:left="4320" w:hanging="360"/>
+      </w:pPr>
+      <w:rPr>
+        <w:rFonts w:ascii="Wingdings" w:hAnsi="Wingdings" w:hint="default"/>
+      </w:rPr>
+    </w:lvl>
+    <w:lvl w:ilvl="6" w:tplc="04090001" w:tentative="1">
+      <w:start w:val="1"/>
+      <w:numFmt w:val="bullet"/>
+      <w:lvlText w:val=""/>
+      <w:lvlJc w:val="left"/>
+      <w:pPr>
+        <w:ind w:left="5040" w:hanging="360"/>
+      </w:pPr>
+      <w:rPr>
+        <w:rFonts w:ascii="Symbol" w:hAnsi="Symbol" w:hint="default"/>
+      </w:rPr>
+    </w:lvl>
+    <w:lvl w:ilvl="7" w:tplc="04090003" w:tentative="1">
+      <w:start w:val="1"/>
+      <w:numFmt w:val="bullet"/>
+      <w:lvlText w:val="o"/>
+      <w:lvlJc w:val="left"/>
+      <w:pPr>
+        <w:ind w:left="5760" w:hanging="360"/>
+      </w:pPr>
+      <w:rPr>
+        <w:rFonts w:ascii="Courier New" w:hAnsi="Courier New" w:cs="Courier New" w:hint="default"/>
+      </w:rPr>
+    </w:lvl>
+    <w:lvl w:ilvl="8" w:tplc="04090005" w:tentative="1">
+      <w:start w:val="1"/>
+      <w:numFmt w:val="bullet"/>
+      <w:lvlText w:val=""/>
+      <w:lvlJc w:val="left"/>
+      <w:pPr>
+        <w:ind w:left="6480" w:hanging="360"/>
+      </w:pPr>
+      <w:rPr>
+        <w:rFonts w:ascii="Wingdings" w:hAnsi="Wingdings" w:hint="default"/>
+      </w:rPr>
+    </w:lvl>
+  </w:abstractNum>
   <w:num w:numId="1">
     <w:abstractNumId w:val="2"/>
   </w:num>
@@ -1749,6 +2376,9 @@
   </w:num>
   <w:num w:numId="4">
     <w:abstractNumId w:val="3"/>
+  </w:num>
+  <w:num w:numId="5">
+    <w:abstractNumId w:val="4"/>
   </w:num>
 </w:numbering>
 </file>

</xml_diff>